<commit_message>
add ppois & os
</commit_message>
<xml_diff>
--- a/sem3/otis/lab2_manyparametr_task/lab2.docx
+++ b/sem3/otis/lab2_manyparametr_task/lab2.docx
@@ -1424,20 +1424,8 @@
                 <w:szCs w:val="28"/>
                 <w:lang w:val="ru-RU"/>
               </w:rPr>
-              <w:t xml:space="preserve"> работы, </w:t>
-            </w:r>
-            <w:proofErr w:type="spellStart"/>
-            <w:r>
-              <w:rPr>
-                <w:rFonts w:ascii="Times New Roman" w:eastAsia="Times New Roman" w:hAnsi="Times New Roman" w:cs="Times New Roman"/>
-                <w:color w:val="000000" w:themeColor="text1"/>
-                <w:sz w:val="28"/>
-                <w:szCs w:val="28"/>
-                <w:lang w:val="ru-RU"/>
-              </w:rPr>
-              <w:t>шт</w:t>
-            </w:r>
-            <w:proofErr w:type="spellEnd"/>
+              <w:t xml:space="preserve"> работы, шт</w:t>
+            </w:r>
           </w:p>
         </w:tc>
         <w:tc>
@@ -1497,20 +1485,8 @@
                 <w:szCs w:val="28"/>
                 <w:lang w:val="ru-RU"/>
               </w:rPr>
-              <w:t xml:space="preserve">Стоимость, </w:t>
-            </w:r>
-            <w:proofErr w:type="spellStart"/>
-            <w:r>
-              <w:rPr>
-                <w:rFonts w:ascii="Times New Roman" w:eastAsia="Times New Roman" w:hAnsi="Times New Roman" w:cs="Times New Roman"/>
-                <w:color w:val="000000" w:themeColor="text1"/>
-                <w:sz w:val="28"/>
-                <w:szCs w:val="28"/>
-                <w:lang w:val="ru-RU"/>
-              </w:rPr>
-              <w:t>руб</w:t>
-            </w:r>
-            <w:proofErr w:type="spellEnd"/>
+              <w:t>Стоимость, руб</w:t>
+            </w:r>
           </w:p>
         </w:tc>
         <w:tc>
@@ -1756,20 +1732,8 @@
                 <w:szCs w:val="28"/>
                 <w:lang w:val="ru-RU"/>
               </w:rPr>
-              <w:t xml:space="preserve"> работы, </w:t>
-            </w:r>
-            <w:proofErr w:type="spellStart"/>
-            <w:r>
-              <w:rPr>
-                <w:rFonts w:ascii="Times New Roman" w:eastAsia="Times New Roman" w:hAnsi="Times New Roman" w:cs="Times New Roman"/>
-                <w:color w:val="000000" w:themeColor="text1"/>
-                <w:sz w:val="28"/>
-                <w:szCs w:val="28"/>
-                <w:lang w:val="ru-RU"/>
-              </w:rPr>
-              <w:t>шт</w:t>
-            </w:r>
-            <w:proofErr w:type="spellEnd"/>
+              <w:t xml:space="preserve"> работы, шт</w:t>
+            </w:r>
           </w:p>
         </w:tc>
         <w:tc>
@@ -1796,20 +1760,8 @@
                 <w:szCs w:val="28"/>
                 <w:lang w:val="ru-RU"/>
               </w:rPr>
-              <w:t xml:space="preserve">Стоимость, </w:t>
-            </w:r>
-            <w:proofErr w:type="spellStart"/>
-            <w:r>
-              <w:rPr>
-                <w:rFonts w:ascii="Times New Roman" w:eastAsia="Times New Roman" w:hAnsi="Times New Roman" w:cs="Times New Roman"/>
-                <w:color w:val="000000" w:themeColor="text1"/>
-                <w:sz w:val="28"/>
-                <w:szCs w:val="28"/>
-                <w:lang w:val="ru-RU"/>
-              </w:rPr>
-              <w:t>руб</w:t>
-            </w:r>
-            <w:proofErr w:type="spellEnd"/>
+              <w:t>Стоимость, руб</w:t>
+            </w:r>
           </w:p>
         </w:tc>
       </w:tr>
@@ -2010,7 +1962,6 @@
                 <w:lang w:val="en-US"/>
               </w:rPr>
             </w:pPr>
-            <w:proofErr w:type="spellStart"/>
             <w:r>
               <w:rPr>
                 <w:rFonts w:ascii="Times New Roman" w:eastAsia="Times New Roman" w:hAnsi="Times New Roman" w:cs="Times New Roman"/>
@@ -2021,7 +1972,6 @@
               </w:rPr>
               <w:t>Trouver</w:t>
             </w:r>
-            <w:proofErr w:type="spellEnd"/>
           </w:p>
         </w:tc>
         <w:tc>
@@ -2182,7 +2132,6 @@
                 <w:lang w:val="en-US"/>
               </w:rPr>
             </w:pPr>
-            <w:proofErr w:type="spellStart"/>
             <w:r>
               <w:rPr>
                 <w:rFonts w:ascii="Times New Roman" w:eastAsia="Times New Roman" w:hAnsi="Times New Roman" w:cs="Times New Roman"/>
@@ -2193,7 +2142,6 @@
               </w:rPr>
               <w:t>Roome</w:t>
             </w:r>
-            <w:proofErr w:type="spellEnd"/>
           </w:p>
         </w:tc>
         <w:tc>
@@ -2354,7 +2302,6 @@
                 <w:lang w:val="en-US"/>
               </w:rPr>
             </w:pPr>
-            <w:proofErr w:type="spellStart"/>
             <w:r>
               <w:rPr>
                 <w:rFonts w:ascii="Times New Roman" w:eastAsia="Times New Roman" w:hAnsi="Times New Roman" w:cs="Times New Roman"/>
@@ -2365,7 +2312,6 @@
               </w:rPr>
               <w:t>Oulemei</w:t>
             </w:r>
-            <w:proofErr w:type="spellEnd"/>
           </w:p>
         </w:tc>
         <w:tc>
@@ -2526,7 +2472,6 @@
                 <w:lang w:val="en-US"/>
               </w:rPr>
             </w:pPr>
-            <w:proofErr w:type="spellStart"/>
             <w:r>
               <w:rPr>
                 <w:rFonts w:ascii="Times New Roman" w:eastAsia="Times New Roman" w:hAnsi="Times New Roman" w:cs="Times New Roman"/>
@@ -2537,7 +2482,6 @@
               </w:rPr>
               <w:t>Dreame</w:t>
             </w:r>
-            <w:proofErr w:type="spellEnd"/>
           </w:p>
         </w:tc>
         <w:tc>
@@ -2870,6 +2814,7 @@
           <w:p>
             <w:pPr>
               <w:spacing w:after="0" w:line="240" w:lineRule="auto"/>
+              <w:jc w:val="center"/>
               <w:rPr>
                 <w:rFonts w:ascii="Times New Roman" w:hAnsi="Times New Roman" w:cs="Times New Roman"/>
                 <w:b/>
@@ -3856,7 +3801,6 @@
                 <w:lang w:val="ru-RU"/>
               </w:rPr>
             </w:pPr>
-            <w:proofErr w:type="spellStart"/>
             <w:r>
               <w:rPr>
                 <w:rFonts w:ascii="Times New Roman" w:eastAsia="Times New Roman" w:hAnsi="Times New Roman" w:cs="Times New Roman"/>
@@ -3867,7 +3811,6 @@
               </w:rPr>
               <w:t>Trouver</w:t>
             </w:r>
-            <w:proofErr w:type="spellEnd"/>
           </w:p>
         </w:tc>
         <w:tc>
@@ -3947,7 +3890,6 @@
                 <w:lang w:val="ru-RU"/>
               </w:rPr>
             </w:pPr>
-            <w:proofErr w:type="spellStart"/>
             <w:r>
               <w:rPr>
                 <w:rFonts w:ascii="Times New Roman" w:eastAsia="Times New Roman" w:hAnsi="Times New Roman" w:cs="Times New Roman"/>
@@ -3958,7 +3900,6 @@
               </w:rPr>
               <w:t>Roome</w:t>
             </w:r>
-            <w:proofErr w:type="spellEnd"/>
           </w:p>
         </w:tc>
         <w:tc>
@@ -4038,7 +3979,6 @@
                 <w:lang w:val="ru-RU"/>
               </w:rPr>
             </w:pPr>
-            <w:proofErr w:type="spellStart"/>
             <w:r>
               <w:rPr>
                 <w:rFonts w:ascii="Times New Roman" w:eastAsia="Times New Roman" w:hAnsi="Times New Roman" w:cs="Times New Roman"/>
@@ -4049,7 +3989,6 @@
               </w:rPr>
               <w:t>Oulemei</w:t>
             </w:r>
-            <w:proofErr w:type="spellEnd"/>
           </w:p>
         </w:tc>
         <w:tc>
@@ -4129,7 +4068,6 @@
                 <w:lang w:val="ru-RU"/>
               </w:rPr>
             </w:pPr>
-            <w:proofErr w:type="spellStart"/>
             <w:r>
               <w:rPr>
                 <w:rFonts w:ascii="Times New Roman" w:eastAsia="Times New Roman" w:hAnsi="Times New Roman" w:cs="Times New Roman"/>
@@ -4140,7 +4078,6 @@
               </w:rPr>
               <w:t>Dreame</w:t>
             </w:r>
-            <w:proofErr w:type="spellEnd"/>
           </w:p>
         </w:tc>
         <w:tc>
@@ -4445,7 +4382,6 @@
                 <w:lang w:val="ru-RU"/>
               </w:rPr>
             </w:pPr>
-            <w:proofErr w:type="spellStart"/>
             <w:r>
               <w:rPr>
                 <w:rFonts w:ascii="Times New Roman" w:eastAsia="Times New Roman" w:hAnsi="Times New Roman" w:cs="Times New Roman"/>
@@ -4456,7 +4392,6 @@
               </w:rPr>
               <w:t>Trouver</w:t>
             </w:r>
-            <w:proofErr w:type="spellEnd"/>
           </w:p>
         </w:tc>
         <w:tc>
@@ -4533,7 +4468,6 @@
                 <w:lang w:val="ru-RU"/>
               </w:rPr>
             </w:pPr>
-            <w:proofErr w:type="spellStart"/>
             <w:r>
               <w:rPr>
                 <w:rFonts w:ascii="Times New Roman" w:eastAsia="Times New Roman" w:hAnsi="Times New Roman" w:cs="Times New Roman"/>
@@ -4544,7 +4478,6 @@
               </w:rPr>
               <w:t>Roome</w:t>
             </w:r>
-            <w:proofErr w:type="spellEnd"/>
           </w:p>
         </w:tc>
         <w:tc>
@@ -4621,7 +4554,6 @@
                 <w:lang w:val="ru-RU"/>
               </w:rPr>
             </w:pPr>
-            <w:proofErr w:type="spellStart"/>
             <w:r>
               <w:rPr>
                 <w:rFonts w:ascii="Times New Roman" w:eastAsia="Times New Roman" w:hAnsi="Times New Roman" w:cs="Times New Roman"/>
@@ -4632,7 +4564,6 @@
               </w:rPr>
               <w:t>Oulemei</w:t>
             </w:r>
-            <w:proofErr w:type="spellEnd"/>
           </w:p>
         </w:tc>
         <w:tc>
@@ -4709,7 +4640,6 @@
                 <w:lang w:val="ru-RU"/>
               </w:rPr>
             </w:pPr>
-            <w:proofErr w:type="spellStart"/>
             <w:r>
               <w:rPr>
                 <w:rFonts w:ascii="Times New Roman" w:eastAsia="Times New Roman" w:hAnsi="Times New Roman" w:cs="Times New Roman"/>
@@ -4720,7 +4650,6 @@
               </w:rPr>
               <w:t>Dreame</w:t>
             </w:r>
-            <w:proofErr w:type="spellEnd"/>
           </w:p>
         </w:tc>
         <w:tc>
@@ -4924,20 +4853,8 @@
                 <w:szCs w:val="28"/>
                 <w:lang w:val="ru-RU"/>
               </w:rPr>
-              <w:t xml:space="preserve">Стоимость, </w:t>
-            </w:r>
-            <w:proofErr w:type="spellStart"/>
-            <w:r>
-              <w:rPr>
-                <w:rFonts w:ascii="Times New Roman" w:eastAsia="Times New Roman" w:hAnsi="Times New Roman"/>
-                <w:color w:val="000000" w:themeColor="text1"/>
-                <w:sz w:val="28"/>
-                <w:szCs w:val="28"/>
-                <w:lang w:val="ru-RU"/>
-              </w:rPr>
-              <w:t>руб</w:t>
-            </w:r>
-            <w:proofErr w:type="spellEnd"/>
+              <w:t>Стоимость, руб</w:t>
+            </w:r>
           </w:p>
         </w:tc>
         <w:tc>
@@ -5072,7 +4989,6 @@
                 <w:lang w:val="ru-RU"/>
               </w:rPr>
             </w:pPr>
-            <w:proofErr w:type="spellStart"/>
             <w:r>
               <w:rPr>
                 <w:rFonts w:ascii="Times New Roman" w:eastAsia="Times New Roman" w:hAnsi="Times New Roman" w:cs="Times New Roman"/>
@@ -5083,7 +4999,6 @@
               </w:rPr>
               <w:t>Trouver</w:t>
             </w:r>
-            <w:proofErr w:type="spellEnd"/>
           </w:p>
         </w:tc>
         <w:tc>
@@ -5160,7 +5075,6 @@
                 <w:lang w:val="ru-RU"/>
               </w:rPr>
             </w:pPr>
-            <w:proofErr w:type="spellStart"/>
             <w:r>
               <w:rPr>
                 <w:rFonts w:ascii="Times New Roman" w:eastAsia="Times New Roman" w:hAnsi="Times New Roman" w:cs="Times New Roman"/>
@@ -5171,7 +5085,6 @@
               </w:rPr>
               <w:t>Roome</w:t>
             </w:r>
-            <w:proofErr w:type="spellEnd"/>
           </w:p>
         </w:tc>
         <w:tc>
@@ -5248,7 +5161,6 @@
                 <w:lang w:val="ru-RU"/>
               </w:rPr>
             </w:pPr>
-            <w:proofErr w:type="spellStart"/>
             <w:r>
               <w:rPr>
                 <w:rFonts w:ascii="Times New Roman" w:eastAsia="Times New Roman" w:hAnsi="Times New Roman" w:cs="Times New Roman"/>
@@ -5259,7 +5171,6 @@
               </w:rPr>
               <w:t>Oulemei</w:t>
             </w:r>
-            <w:proofErr w:type="spellEnd"/>
           </w:p>
         </w:tc>
         <w:tc>
@@ -5336,7 +5247,6 @@
                 <w:lang w:val="ru-RU"/>
               </w:rPr>
             </w:pPr>
-            <w:proofErr w:type="spellStart"/>
             <w:r>
               <w:rPr>
                 <w:rFonts w:ascii="Times New Roman" w:eastAsia="Times New Roman" w:hAnsi="Times New Roman" w:cs="Times New Roman"/>
@@ -5347,7 +5257,6 @@
               </w:rPr>
               <w:t>Dreame</w:t>
             </w:r>
-            <w:proofErr w:type="spellEnd"/>
           </w:p>
         </w:tc>
         <w:tc>
@@ -5798,7 +5707,6 @@
           <w:lang w:val="ru-RU"/>
         </w:rPr>
       </w:pPr>
-      <w:proofErr w:type="spellStart"/>
       <w:r>
         <w:rPr>
           <w:rFonts w:ascii="Times New Roman" w:hAnsi="Times New Roman" w:cs="Times New Roman"/>
@@ -5808,7 +5716,6 @@
         </w:rPr>
         <w:t>Суперкритерий</w:t>
       </w:r>
-      <w:proofErr w:type="spellEnd"/>
       <w:r>
         <w:rPr>
           <w:rFonts w:ascii="Times New Roman" w:hAnsi="Times New Roman" w:cs="Times New Roman"/>
@@ -6121,34 +6028,7 @@
                 <w:szCs w:val="28"/>
                 <w:lang w:val="ru-RU"/>
               </w:rPr>
-              <m:t>0.1</m:t>
-            </m:r>
-            <m:r>
-              <w:rPr>
-                <w:rFonts w:ascii="Cambria Math" w:hAnsi="Cambria Math" w:cs="Times New Roman"/>
-                <w:sz w:val="28"/>
-                <w:szCs w:val="28"/>
-                <w:lang w:val="ru-RU"/>
-              </w:rPr>
-              <m:t>0</m:t>
-            </m:r>
-            <m:r>
-              <w:rPr>
-                <w:rFonts w:ascii="Cambria Math" w:hAnsi="Cambria Math" w:cs="Times New Roman"/>
-                <w:sz w:val="28"/>
-                <w:szCs w:val="28"/>
-                <w:lang w:val="ru-RU"/>
-              </w:rPr>
-              <m:t>*</m:t>
-            </m:r>
-            <m:r>
-              <w:rPr>
-                <w:rFonts w:ascii="Cambria Math" w:hAnsi="Cambria Math" w:cs="Times New Roman"/>
-                <w:sz w:val="28"/>
-                <w:szCs w:val="28"/>
-                <w:lang w:val="ru-RU"/>
-              </w:rPr>
-              <m:t>6.5</m:t>
+              <m:t>0.10*6.5</m:t>
             </m:r>
           </m:num>
           <m:den>
@@ -6194,34 +6074,7 @@
                 <w:szCs w:val="28"/>
                 <w:lang w:val="ru-RU"/>
               </w:rPr>
-              <m:t>0.</m:t>
-            </m:r>
-            <m:r>
-              <w:rPr>
-                <w:rFonts w:ascii="Cambria Math" w:hAnsi="Cambria Math" w:cs="Times New Roman"/>
-                <w:sz w:val="28"/>
-                <w:szCs w:val="28"/>
-                <w:lang w:val="ru-RU"/>
-              </w:rPr>
-              <m:t>40</m:t>
-            </m:r>
-            <m:r>
-              <w:rPr>
-                <w:rFonts w:ascii="Cambria Math" w:hAnsi="Cambria Math" w:cs="Times New Roman"/>
-                <w:sz w:val="28"/>
-                <w:szCs w:val="28"/>
-                <w:lang w:val="ru-RU"/>
-              </w:rPr>
-              <m:t>*</m:t>
-            </m:r>
-            <m:r>
-              <w:rPr>
-                <w:rFonts w:ascii="Cambria Math" w:hAnsi="Cambria Math" w:cs="Times New Roman"/>
-                <w:sz w:val="28"/>
-                <w:szCs w:val="28"/>
-                <w:lang w:val="ru-RU"/>
-              </w:rPr>
-              <m:t>3</m:t>
+              <m:t>0.40*3</m:t>
             </m:r>
           </m:num>
           <m:den>
@@ -6270,19 +6123,7 @@
                 <w:szCs w:val="28"/>
                 <w:lang w:val="ru-RU"/>
               </w:rPr>
-              <m:t>0.05*</m:t>
-            </m:r>
-            <m:r>
-              <m:rPr>
-                <m:sty m:val="p"/>
-              </m:rPr>
-              <w:rPr>
-                <w:rFonts w:ascii="Cambria Math" w:hAnsi="Cambria Math" w:cs="Times New Roman"/>
-                <w:sz w:val="28"/>
-                <w:szCs w:val="28"/>
-                <w:lang w:val="ru-RU"/>
-              </w:rPr>
-              <m:t>3</m:t>
+              <m:t>0.05*3</m:t>
             </m:r>
           </m:num>
           <m:den>
@@ -6325,34 +6166,7 @@
                 <w:szCs w:val="28"/>
                 <w:lang w:val="ru-RU"/>
               </w:rPr>
-              <m:t>0.</m:t>
-            </m:r>
-            <m:r>
-              <w:rPr>
-                <w:rFonts w:ascii="Cambria Math" w:hAnsi="Cambria Math" w:cs="Times New Roman"/>
-                <w:sz w:val="28"/>
-                <w:szCs w:val="28"/>
-                <w:lang w:val="ru-RU"/>
-              </w:rPr>
-              <m:t>15</m:t>
-            </m:r>
-            <m:r>
-              <w:rPr>
-                <w:rFonts w:ascii="Cambria Math" w:hAnsi="Cambria Math" w:cs="Times New Roman"/>
-                <w:sz w:val="28"/>
-                <w:szCs w:val="28"/>
-                <w:lang w:val="ru-RU"/>
-              </w:rPr>
-              <m:t>*</m:t>
-            </m:r>
-            <m:r>
-              <w:rPr>
-                <w:rFonts w:ascii="Cambria Math" w:hAnsi="Cambria Math" w:cs="Times New Roman"/>
-                <w:sz w:val="28"/>
-                <w:szCs w:val="28"/>
-                <w:lang w:val="ru-RU"/>
-              </w:rPr>
-              <m:t>14</m:t>
+              <m:t>0.15*14</m:t>
             </m:r>
           </m:num>
           <m:den>
@@ -6398,43 +6212,7 @@
                 <w:szCs w:val="28"/>
                 <w:lang w:val="ru-RU"/>
               </w:rPr>
-              <m:t>0.</m:t>
-            </m:r>
-            <m:r>
-              <m:rPr>
-                <m:sty m:val="p"/>
-              </m:rPr>
-              <w:rPr>
-                <w:rFonts w:ascii="Cambria Math" w:hAnsi="Cambria Math" w:cs="Times New Roman"/>
-                <w:sz w:val="28"/>
-                <w:szCs w:val="28"/>
-                <w:lang w:val="ru-RU"/>
-              </w:rPr>
-              <m:t>20</m:t>
-            </m:r>
-            <m:r>
-              <m:rPr>
-                <m:sty m:val="p"/>
-              </m:rPr>
-              <w:rPr>
-                <w:rFonts w:ascii="Cambria Math" w:hAnsi="Cambria Math" w:cs="Times New Roman"/>
-                <w:sz w:val="28"/>
-                <w:szCs w:val="28"/>
-                <w:lang w:val="ru-RU"/>
-              </w:rPr>
-              <m:t>*</m:t>
-            </m:r>
-            <m:r>
-              <m:rPr>
-                <m:sty m:val="p"/>
-              </m:rPr>
-              <w:rPr>
-                <w:rFonts w:ascii="Cambria Math" w:hAnsi="Cambria Math" w:cs="Times New Roman"/>
-                <w:sz w:val="28"/>
-                <w:szCs w:val="28"/>
-                <w:lang w:val="ru-RU"/>
-              </w:rPr>
-              <m:t>3</m:t>
+              <m:t>0.20*3</m:t>
             </m:r>
           </m:num>
           <m:den>
@@ -6466,7 +6244,7 @@
           <w:rFonts w:ascii="Times New Roman" w:hAnsi="Times New Roman" w:cs="Times New Roman"/>
           <w:sz w:val="28"/>
           <w:szCs w:val="28"/>
-          <w:lang w:val="en-US"/>
+          <w:lang w:val="ru-RU"/>
         </w:rPr>
       </w:pPr>
       <m:oMath>
@@ -6558,16 +6336,7 @@
                 <w:szCs w:val="28"/>
                 <w:lang w:val="ru-RU"/>
               </w:rPr>
-              <m:t>0.10*</m:t>
-            </m:r>
-            <m:r>
-              <w:rPr>
-                <w:rFonts w:ascii="Cambria Math" w:hAnsi="Cambria Math" w:cs="Times New Roman"/>
-                <w:sz w:val="28"/>
-                <w:szCs w:val="28"/>
-                <w:lang w:val="ru-RU"/>
-              </w:rPr>
-              <m:t>7</m:t>
+              <m:t>0.10*7</m:t>
             </m:r>
           </m:num>
           <m:den>
@@ -6613,16 +6382,7 @@
                 <w:szCs w:val="28"/>
                 <w:lang w:val="ru-RU"/>
               </w:rPr>
-              <m:t>0.40*</m:t>
-            </m:r>
-            <m:r>
-              <w:rPr>
-                <w:rFonts w:ascii="Cambria Math" w:hAnsi="Cambria Math" w:cs="Times New Roman"/>
-                <w:sz w:val="28"/>
-                <w:szCs w:val="28"/>
-                <w:lang w:val="ru-RU"/>
-              </w:rPr>
-              <m:t>5</m:t>
+              <m:t>0.40*5</m:t>
             </m:r>
           </m:num>
           <m:den>
@@ -6671,19 +6431,7 @@
                 <w:szCs w:val="28"/>
                 <w:lang w:val="ru-RU"/>
               </w:rPr>
-              <m:t>0.05*</m:t>
-            </m:r>
-            <m:r>
-              <m:rPr>
-                <m:sty m:val="p"/>
-              </m:rPr>
-              <w:rPr>
-                <w:rFonts w:ascii="Cambria Math" w:hAnsi="Cambria Math" w:cs="Times New Roman"/>
-                <w:sz w:val="28"/>
-                <w:szCs w:val="28"/>
-                <w:lang w:val="ru-RU"/>
-              </w:rPr>
-              <m:t>1</m:t>
+              <m:t>0.05*1</m:t>
             </m:r>
           </m:num>
           <m:den>
@@ -6726,16 +6474,7 @@
                 <w:szCs w:val="28"/>
                 <w:lang w:val="ru-RU"/>
               </w:rPr>
-              <m:t>0.15*</m:t>
-            </m:r>
-            <m:r>
-              <w:rPr>
-                <w:rFonts w:ascii="Cambria Math" w:hAnsi="Cambria Math" w:cs="Times New Roman"/>
-                <w:sz w:val="28"/>
-                <w:szCs w:val="28"/>
-                <w:lang w:val="ru-RU"/>
-              </w:rPr>
-              <m:t>8</m:t>
+              <m:t>0.15*8</m:t>
             </m:r>
           </m:num>
           <m:den>
@@ -6781,19 +6520,7 @@
                 <w:szCs w:val="28"/>
                 <w:lang w:val="ru-RU"/>
               </w:rPr>
-              <m:t>0.20*</m:t>
-            </m:r>
-            <m:r>
-              <m:rPr>
-                <m:sty m:val="p"/>
-              </m:rPr>
-              <w:rPr>
-                <w:rFonts w:ascii="Cambria Math" w:hAnsi="Cambria Math" w:cs="Times New Roman"/>
-                <w:sz w:val="28"/>
-                <w:szCs w:val="28"/>
-                <w:lang w:val="ru-RU"/>
-              </w:rPr>
-              <m:t>1</m:t>
+              <m:t>0.20*1</m:t>
             </m:r>
           </m:num>
           <m:den>
@@ -6823,7 +6550,7 @@
           <w:rFonts w:ascii="Times New Roman" w:hAnsi="Times New Roman" w:cs="Times New Roman"/>
           <w:sz w:val="28"/>
           <w:szCs w:val="28"/>
-          <w:lang w:val="en-US"/>
+          <w:lang w:val="ru-RU"/>
         </w:rPr>
         <w:t>64</w:t>
       </w:r>
@@ -6834,7 +6561,7 @@
           <w:rFonts w:ascii="Times New Roman" w:hAnsi="Times New Roman" w:cs="Times New Roman"/>
           <w:sz w:val="28"/>
           <w:szCs w:val="28"/>
-          <w:lang w:val="en-US"/>
+          <w:lang w:val="ru-RU"/>
         </w:rPr>
       </w:pPr>
       <m:oMath>
@@ -6926,16 +6653,7 @@
                 <w:szCs w:val="28"/>
                 <w:lang w:val="ru-RU"/>
               </w:rPr>
-              <m:t>0.10*</m:t>
-            </m:r>
-            <m:r>
-              <w:rPr>
-                <w:rFonts w:ascii="Cambria Math" w:hAnsi="Cambria Math" w:cs="Times New Roman"/>
-                <w:sz w:val="28"/>
-                <w:szCs w:val="28"/>
-                <w:lang w:val="ru-RU"/>
-              </w:rPr>
-              <m:t>5</m:t>
+              <m:t>0.10*5</m:t>
             </m:r>
           </m:num>
           <m:den>
@@ -6981,16 +6699,7 @@
                 <w:szCs w:val="28"/>
                 <w:lang w:val="ru-RU"/>
               </w:rPr>
-              <m:t>0.40*</m:t>
-            </m:r>
-            <m:r>
-              <w:rPr>
-                <w:rFonts w:ascii="Cambria Math" w:hAnsi="Cambria Math" w:cs="Times New Roman"/>
-                <w:sz w:val="28"/>
-                <w:szCs w:val="28"/>
-                <w:lang w:val="ru-RU"/>
-              </w:rPr>
-              <m:t>2</m:t>
+              <m:t>0.40*2</m:t>
             </m:r>
           </m:num>
           <m:den>
@@ -7039,19 +6748,7 @@
                 <w:szCs w:val="28"/>
                 <w:lang w:val="ru-RU"/>
               </w:rPr>
-              <m:t>0.05*</m:t>
-            </m:r>
-            <m:r>
-              <m:rPr>
-                <m:sty m:val="p"/>
-              </m:rPr>
-              <w:rPr>
-                <w:rFonts w:ascii="Cambria Math" w:hAnsi="Cambria Math" w:cs="Times New Roman"/>
-                <w:sz w:val="28"/>
-                <w:szCs w:val="28"/>
-                <w:lang w:val="ru-RU"/>
-              </w:rPr>
-              <m:t>4</m:t>
+              <m:t>0.05*4</m:t>
             </m:r>
           </m:num>
           <m:den>
@@ -7094,16 +6791,7 @@
                 <w:szCs w:val="28"/>
                 <w:lang w:val="ru-RU"/>
               </w:rPr>
-              <m:t>0.15*</m:t>
-            </m:r>
-            <m:r>
-              <w:rPr>
-                <w:rFonts w:ascii="Cambria Math" w:hAnsi="Cambria Math" w:cs="Times New Roman"/>
-                <w:sz w:val="28"/>
-                <w:szCs w:val="28"/>
-                <w:lang w:val="ru-RU"/>
-              </w:rPr>
-              <m:t>10</m:t>
+              <m:t>0.15*10</m:t>
             </m:r>
           </m:num>
           <m:den>
@@ -7149,19 +6837,7 @@
                 <w:szCs w:val="28"/>
                 <w:lang w:val="ru-RU"/>
               </w:rPr>
-              <m:t>0.20*</m:t>
-            </m:r>
-            <m:r>
-              <m:rPr>
-                <m:sty m:val="p"/>
-              </m:rPr>
-              <w:rPr>
-                <w:rFonts w:ascii="Cambria Math" w:hAnsi="Cambria Math" w:cs="Times New Roman"/>
-                <w:sz w:val="28"/>
-                <w:szCs w:val="28"/>
-                <w:lang w:val="ru-RU"/>
-              </w:rPr>
-              <m:t>4</m:t>
+              <m:t>0.20*4</m:t>
             </m:r>
           </m:num>
           <m:den>
@@ -7209,7 +6885,7 @@
           <w:rFonts w:ascii="Times New Roman" w:hAnsi="Times New Roman" w:cs="Times New Roman"/>
           <w:sz w:val="28"/>
           <w:szCs w:val="28"/>
-          <w:lang w:val="en-US"/>
+          <w:lang w:val="ru-RU"/>
         </w:rPr>
         <w:t>54</w:t>
       </w:r>
@@ -7220,7 +6896,7 @@
           <w:rFonts w:ascii="Times New Roman" w:hAnsi="Times New Roman" w:cs="Times New Roman"/>
           <w:sz w:val="28"/>
           <w:szCs w:val="28"/>
-          <w:lang w:val="en-US"/>
+          <w:lang w:val="ru-RU"/>
         </w:rPr>
       </w:pPr>
       <m:oMath>
@@ -7312,16 +6988,7 @@
                 <w:szCs w:val="28"/>
                 <w:lang w:val="ru-RU"/>
               </w:rPr>
-              <m:t>0.10*</m:t>
-            </m:r>
-            <m:r>
-              <w:rPr>
-                <w:rFonts w:ascii="Cambria Math" w:hAnsi="Cambria Math" w:cs="Times New Roman"/>
-                <w:sz w:val="28"/>
-                <w:szCs w:val="28"/>
-                <w:lang w:val="ru-RU"/>
-              </w:rPr>
-              <m:t>4.5</m:t>
+              <m:t>0.10*4.5</m:t>
             </m:r>
           </m:num>
           <m:den>
@@ -7367,16 +7034,7 @@
                 <w:szCs w:val="28"/>
                 <w:lang w:val="ru-RU"/>
               </w:rPr>
-              <m:t>0.40*</m:t>
-            </m:r>
-            <m:r>
-              <w:rPr>
-                <w:rFonts w:ascii="Cambria Math" w:hAnsi="Cambria Math" w:cs="Times New Roman"/>
-                <w:sz w:val="28"/>
-                <w:szCs w:val="28"/>
-                <w:lang w:val="ru-RU"/>
-              </w:rPr>
-              <m:t>1</m:t>
+              <m:t>0.40*1</m:t>
             </m:r>
           </m:num>
           <m:den>
@@ -7425,19 +7083,7 @@
                 <w:szCs w:val="28"/>
                 <w:lang w:val="ru-RU"/>
               </w:rPr>
-              <m:t>0.05*</m:t>
-            </m:r>
-            <m:r>
-              <m:rPr>
-                <m:sty m:val="p"/>
-              </m:rPr>
-              <w:rPr>
-                <w:rFonts w:ascii="Cambria Math" w:hAnsi="Cambria Math" w:cs="Times New Roman"/>
-                <w:sz w:val="28"/>
-                <w:szCs w:val="28"/>
-                <w:lang w:val="ru-RU"/>
-              </w:rPr>
-              <m:t>5</m:t>
+              <m:t>0.05*5</m:t>
             </m:r>
           </m:num>
           <m:den>
@@ -7480,16 +7126,7 @@
                 <w:szCs w:val="28"/>
                 <w:lang w:val="ru-RU"/>
               </w:rPr>
-              <m:t>0.15*</m:t>
-            </m:r>
-            <m:r>
-              <w:rPr>
-                <w:rFonts w:ascii="Cambria Math" w:hAnsi="Cambria Math" w:cs="Times New Roman"/>
-                <w:sz w:val="28"/>
-                <w:szCs w:val="28"/>
-                <w:lang w:val="ru-RU"/>
-              </w:rPr>
-              <m:t>5</m:t>
+              <m:t>0.15*5</m:t>
             </m:r>
           </m:num>
           <m:den>
@@ -7535,19 +7172,7 @@
                 <w:szCs w:val="28"/>
                 <w:lang w:val="ru-RU"/>
               </w:rPr>
-              <m:t>0.20*</m:t>
-            </m:r>
-            <m:r>
-              <m:rPr>
-                <m:sty m:val="p"/>
-              </m:rPr>
-              <w:rPr>
-                <w:rFonts w:ascii="Cambria Math" w:hAnsi="Cambria Math" w:cs="Times New Roman"/>
-                <w:sz w:val="28"/>
-                <w:szCs w:val="28"/>
-                <w:lang w:val="ru-RU"/>
-              </w:rPr>
-              <m:t>5</m:t>
+              <m:t>0.20*5</m:t>
             </m:r>
           </m:num>
           <m:den>
@@ -7586,7 +7211,7 @@
           <w:rFonts w:ascii="Times New Roman" w:hAnsi="Times New Roman" w:cs="Times New Roman"/>
           <w:sz w:val="28"/>
           <w:szCs w:val="28"/>
-          <w:lang w:val="en-US"/>
+          <w:lang w:val="ru-RU"/>
         </w:rPr>
         <w:t>44</w:t>
       </w:r>
@@ -7597,7 +7222,7 @@
           <w:rFonts w:ascii="Times New Roman" w:hAnsi="Times New Roman" w:cs="Times New Roman"/>
           <w:sz w:val="28"/>
           <w:szCs w:val="28"/>
-          <w:lang w:val="en-US"/>
+          <w:lang w:val="ru-RU"/>
         </w:rPr>
       </w:pPr>
       <m:oMath>
@@ -7735,16 +7360,7 @@
                 <w:szCs w:val="28"/>
                 <w:lang w:val="ru-RU"/>
               </w:rPr>
-              <m:t>0.40*</m:t>
-            </m:r>
-            <m:r>
-              <w:rPr>
-                <w:rFonts w:ascii="Cambria Math" w:hAnsi="Cambria Math" w:cs="Times New Roman"/>
-                <w:sz w:val="28"/>
-                <w:szCs w:val="28"/>
-                <w:lang w:val="ru-RU"/>
-              </w:rPr>
-              <m:t>4</m:t>
+              <m:t>0.40*4</m:t>
             </m:r>
           </m:num>
           <m:den>
@@ -7793,19 +7409,7 @@
                 <w:szCs w:val="28"/>
                 <w:lang w:val="ru-RU"/>
               </w:rPr>
-              <m:t>0.05*</m:t>
-            </m:r>
-            <m:r>
-              <m:rPr>
-                <m:sty m:val="p"/>
-              </m:rPr>
-              <w:rPr>
-                <w:rFonts w:ascii="Cambria Math" w:hAnsi="Cambria Math" w:cs="Times New Roman"/>
-                <w:sz w:val="28"/>
-                <w:szCs w:val="28"/>
-                <w:lang w:val="ru-RU"/>
-              </w:rPr>
-              <m:t>2</m:t>
+              <m:t>0.05*2</m:t>
             </m:r>
           </m:num>
           <m:den>
@@ -7848,16 +7452,7 @@
                 <w:szCs w:val="28"/>
                 <w:lang w:val="ru-RU"/>
               </w:rPr>
-              <m:t>0.15*</m:t>
-            </m:r>
-            <m:r>
-              <w:rPr>
-                <w:rFonts w:ascii="Cambria Math" w:hAnsi="Cambria Math" w:cs="Times New Roman"/>
-                <w:sz w:val="28"/>
-                <w:szCs w:val="28"/>
-                <w:lang w:val="ru-RU"/>
-              </w:rPr>
-              <m:t>12</m:t>
+              <m:t>0.15*12</m:t>
             </m:r>
           </m:num>
           <m:den>
@@ -7903,19 +7498,7 @@
                 <w:szCs w:val="28"/>
                 <w:lang w:val="ru-RU"/>
               </w:rPr>
-              <m:t>0.20*</m:t>
-            </m:r>
-            <m:r>
-              <m:rPr>
-                <m:sty m:val="p"/>
-              </m:rPr>
-              <w:rPr>
-                <w:rFonts w:ascii="Cambria Math" w:hAnsi="Cambria Math" w:cs="Times New Roman"/>
-                <w:sz w:val="28"/>
-                <w:szCs w:val="28"/>
-                <w:lang w:val="ru-RU"/>
-              </w:rPr>
-              <m:t>2</m:t>
+              <m:t>0.20*2</m:t>
             </m:r>
           </m:num>
           <m:den>
@@ -7967,7 +7550,7 @@
           <w:bCs/>
           <w:sz w:val="28"/>
           <w:szCs w:val="28"/>
-          <w:lang w:val="en-US"/>
+          <w:lang w:val="ru-RU"/>
         </w:rPr>
         <w:t>5</w:t>
       </w:r>
@@ -7981,7 +7564,6 @@
           <w:lang w:val="ru-RU"/>
         </w:rPr>
       </w:pPr>
-      <w:proofErr w:type="spellStart"/>
       <w:r>
         <w:rPr>
           <w:rFonts w:ascii="Times New Roman" w:hAnsi="Times New Roman" w:cs="Times New Roman"/>
@@ -7991,7 +7573,6 @@
         </w:rPr>
         <w:t>Суперкритерий</w:t>
       </w:r>
-      <w:proofErr w:type="spellEnd"/>
       <w:r>
         <w:rPr>
           <w:rFonts w:ascii="Times New Roman" w:hAnsi="Times New Roman" w:cs="Times New Roman"/>
@@ -8216,7 +7797,7 @@
       <w:pPr>
         <w:rPr>
           <w:rFonts w:ascii="Times New Roman" w:hAnsi="Times New Roman" w:cs="Times New Roman"/>
-          <w:lang w:val="en-US"/>
+          <w:lang w:val="ru-RU"/>
         </w:rPr>
       </w:pPr>
       <m:oMath>
@@ -8314,14 +7895,7 @@
                     <w:rFonts w:ascii="Cambria Math" w:hAnsi="Cambria Math" w:cs="Times New Roman"/>
                     <w:lang w:val="ru-RU"/>
                   </w:rPr>
-                  <m:t>0.</m:t>
-                </m:r>
-                <m:r>
-                  <w:rPr>
-                    <w:rFonts w:ascii="Cambria Math" w:hAnsi="Cambria Math" w:cs="Times New Roman"/>
-                    <w:lang w:val="ru-RU"/>
-                  </w:rPr>
-                  <m:t>4*6.5</m:t>
+                  <m:t>0.4*6.5</m:t>
                 </m:r>
               </m:num>
               <m:den>
@@ -8378,28 +7952,7 @@
                     <w:rFonts w:ascii="Cambria Math" w:hAnsi="Cambria Math" w:cs="Times New Roman"/>
                     <w:lang w:val="ru-RU"/>
                   </w:rPr>
-                  <m:t>0.</m:t>
-                </m:r>
-                <m:r>
-                  <w:rPr>
-                    <w:rFonts w:ascii="Cambria Math" w:hAnsi="Cambria Math" w:cs="Times New Roman"/>
-                    <w:lang w:val="ru-RU"/>
-                  </w:rPr>
-                  <m:t>8</m:t>
-                </m:r>
-                <m:r>
-                  <w:rPr>
-                    <w:rFonts w:ascii="Cambria Math" w:hAnsi="Cambria Math" w:cs="Times New Roman"/>
-                    <w:lang w:val="ru-RU"/>
-                  </w:rPr>
-                  <m:t>*</m:t>
-                </m:r>
-                <m:r>
-                  <w:rPr>
-                    <w:rFonts w:ascii="Cambria Math" w:hAnsi="Cambria Math" w:cs="Times New Roman"/>
-                    <w:lang w:val="ru-RU"/>
-                  </w:rPr>
-                  <m:t>3</m:t>
+                  <m:t>0.8*3</m:t>
                 </m:r>
               </m:num>
               <m:den>
@@ -8456,14 +8009,7 @@
                     <w:rFonts w:ascii="Cambria Math" w:hAnsi="Cambria Math" w:cs="Times New Roman"/>
                     <w:lang w:val="ru-RU"/>
                   </w:rPr>
-                  <m:t>0.1*</m:t>
-                </m:r>
-                <m:r>
-                  <w:rPr>
-                    <w:rFonts w:ascii="Cambria Math" w:hAnsi="Cambria Math" w:cs="Times New Roman"/>
-                    <w:lang w:val="ru-RU"/>
-                  </w:rPr>
-                  <m:t>3</m:t>
+                  <m:t>0.1*3</m:t>
                 </m:r>
               </m:num>
               <m:den>
@@ -8520,14 +8066,7 @@
                     <w:rFonts w:ascii="Cambria Math" w:hAnsi="Cambria Math" w:cs="Times New Roman"/>
                     <w:lang w:val="ru-RU"/>
                   </w:rPr>
-                  <m:t>0.1*</m:t>
-                </m:r>
-                <m:r>
-                  <w:rPr>
-                    <w:rFonts w:ascii="Cambria Math" w:hAnsi="Cambria Math" w:cs="Times New Roman"/>
-                    <w:lang w:val="ru-RU"/>
-                  </w:rPr>
-                  <m:t>14</m:t>
+                  <m:t>0.1*14</m:t>
                 </m:r>
               </m:num>
               <m:den>
@@ -8539,17 +8078,7 @@
                     <w:rFonts w:ascii="Cambria Math" w:hAnsi="Cambria Math" w:cs="Times New Roman"/>
                     <w:lang w:val="ru-RU"/>
                   </w:rPr>
-                  <m:t>1</m:t>
-                </m:r>
-                <m:r>
-                  <m:rPr>
-                    <m:sty m:val="p"/>
-                  </m:rPr>
-                  <w:rPr>
-                    <w:rFonts w:ascii="Cambria Math" w:hAnsi="Cambria Math" w:cs="Times New Roman"/>
-                    <w:lang w:val="ru-RU"/>
-                  </w:rPr>
-                  <m:t>4</m:t>
+                  <m:t>14</m:t>
                 </m:r>
               </m:den>
             </m:f>
@@ -8594,28 +8123,7 @@
                     <w:rFonts w:ascii="Cambria Math" w:hAnsi="Cambria Math" w:cs="Times New Roman"/>
                     <w:lang w:val="ru-RU"/>
                   </w:rPr>
-                  <m:t>0.</m:t>
-                </m:r>
-                <m:r>
-                  <w:rPr>
-                    <w:rFonts w:ascii="Cambria Math" w:hAnsi="Cambria Math" w:cs="Times New Roman"/>
-                    <w:lang w:val="ru-RU"/>
-                  </w:rPr>
-                  <m:t>6</m:t>
-                </m:r>
-                <m:r>
-                  <w:rPr>
-                    <w:rFonts w:ascii="Cambria Math" w:hAnsi="Cambria Math" w:cs="Times New Roman"/>
-                    <w:lang w:val="ru-RU"/>
-                  </w:rPr>
-                  <m:t>*</m:t>
-                </m:r>
-                <m:r>
-                  <w:rPr>
-                    <w:rFonts w:ascii="Cambria Math" w:hAnsi="Cambria Math" w:cs="Times New Roman"/>
-                    <w:lang w:val="ru-RU"/>
-                  </w:rPr>
-                  <m:t>3</m:t>
+                  <m:t>0.6*3</m:t>
                 </m:r>
               </m:num>
               <m:den>
@@ -8640,6 +8148,13 @@
           </w:rPr>
           <m:t>=</m:t>
         </m:r>
+        <m:r>
+          <w:rPr>
+            <w:rFonts w:ascii="Cambria Math" w:hAnsi="Cambria Math" w:cs="Times New Roman"/>
+            <w:lang w:val="ru-RU"/>
+          </w:rPr>
+          <m:t xml:space="preserve"> </m:t>
+        </m:r>
       </m:oMath>
       <w:r>
         <w:rPr>
@@ -8651,7 +8166,7 @@
       <w:r>
         <w:rPr>
           <w:rFonts w:ascii="Times New Roman" w:hAnsi="Cambria Math" w:cs="Times New Roman"/>
-          <w:lang w:val="en-US"/>
+          <w:lang w:val="ru-RU"/>
         </w:rPr>
         <w:t>177</w:t>
       </w:r>
@@ -8660,7 +8175,7 @@
       <w:pPr>
         <w:rPr>
           <w:rFonts w:ascii="Times New Roman" w:hAnsi="Times New Roman" w:cs="Times New Roman"/>
-          <w:lang w:val="en-US"/>
+          <w:lang w:val="ru-RU"/>
         </w:rPr>
       </w:pPr>
       <m:oMath>
@@ -8760,14 +8275,7 @@
                     <w:rFonts w:ascii="Cambria Math" w:hAnsi="Cambria Math" w:cs="Times New Roman"/>
                     <w:lang w:val="ru-RU"/>
                   </w:rPr>
-                  <m:t>0.4*</m:t>
-                </m:r>
-                <m:r>
-                  <w:rPr>
-                    <w:rFonts w:ascii="Cambria Math" w:hAnsi="Cambria Math" w:cs="Times New Roman"/>
-                    <w:lang w:val="ru-RU"/>
-                  </w:rPr>
-                  <m:t>7</m:t>
+                  <m:t>0.4*7</m:t>
                 </m:r>
               </m:num>
               <m:den>
@@ -8824,14 +8332,7 @@
                     <w:rFonts w:ascii="Cambria Math" w:hAnsi="Cambria Math" w:cs="Times New Roman"/>
                     <w:lang w:val="ru-RU"/>
                   </w:rPr>
-                  <m:t>0.8*</m:t>
-                </m:r>
-                <m:r>
-                  <w:rPr>
-                    <w:rFonts w:ascii="Cambria Math" w:hAnsi="Cambria Math" w:cs="Times New Roman"/>
-                    <w:lang w:val="ru-RU"/>
-                  </w:rPr>
-                  <m:t>5</m:t>
+                  <m:t>0.8*5</m:t>
                 </m:r>
               </m:num>
               <m:den>
@@ -8888,14 +8389,7 @@
                     <w:rFonts w:ascii="Cambria Math" w:hAnsi="Cambria Math" w:cs="Times New Roman"/>
                     <w:lang w:val="ru-RU"/>
                   </w:rPr>
-                  <m:t>0.1*</m:t>
-                </m:r>
-                <m:r>
-                  <w:rPr>
-                    <w:rFonts w:ascii="Cambria Math" w:hAnsi="Cambria Math" w:cs="Times New Roman"/>
-                    <w:lang w:val="ru-RU"/>
-                  </w:rPr>
-                  <m:t>1</m:t>
+                  <m:t>0.1*1</m:t>
                 </m:r>
               </m:num>
               <m:den>
@@ -8952,14 +8446,7 @@
                     <w:rFonts w:ascii="Cambria Math" w:hAnsi="Cambria Math" w:cs="Times New Roman"/>
                     <w:lang w:val="ru-RU"/>
                   </w:rPr>
-                  <m:t>0.1*</m:t>
-                </m:r>
-                <m:r>
-                  <w:rPr>
-                    <w:rFonts w:ascii="Cambria Math" w:hAnsi="Cambria Math" w:cs="Times New Roman"/>
-                    <w:lang w:val="ru-RU"/>
-                  </w:rPr>
-                  <m:t>8</m:t>
+                  <m:t>0.1*8</m:t>
                 </m:r>
               </m:num>
               <m:den>
@@ -9016,14 +8503,7 @@
                     <w:rFonts w:ascii="Cambria Math" w:hAnsi="Cambria Math" w:cs="Times New Roman"/>
                     <w:lang w:val="ru-RU"/>
                   </w:rPr>
-                  <m:t>0.6*</m:t>
-                </m:r>
-                <m:r>
-                  <w:rPr>
-                    <w:rFonts w:ascii="Cambria Math" w:hAnsi="Cambria Math" w:cs="Times New Roman"/>
-                    <w:lang w:val="ru-RU"/>
-                  </w:rPr>
-                  <m:t>1</m:t>
+                  <m:t>0.6*1</m:t>
                 </m:r>
               </m:num>
               <m:den>
@@ -9051,7 +8531,18 @@
       </m:oMath>
       <w:r>
         <w:rPr>
+          <w:rFonts w:ascii="Times New Roman" w:eastAsiaTheme="minorEastAsia" w:hAnsi="Cambria Math" w:cs="Times New Roman"/>
+          <w:b/>
+          <w:bCs/>
+          <w:lang w:val="en-US"/>
+        </w:rPr>
+        <w:t xml:space="preserve"> </w:t>
+      </w:r>
+      <w:r>
+        <w:rPr>
           <w:rFonts w:ascii="Times New Roman" w:hAnsi="Cambria Math" w:cs="Times New Roman"/>
+          <w:b/>
+          <w:bCs/>
           <w:lang w:val="ru-RU"/>
         </w:rPr>
         <w:t>0.</w:t>
@@ -9059,7 +8550,9 @@
       <w:r>
         <w:rPr>
           <w:rFonts w:ascii="Times New Roman" w:hAnsi="Cambria Math" w:cs="Times New Roman"/>
-          <w:lang w:val="en-US"/>
+          <w:b/>
+          <w:bCs/>
+          <w:lang w:val="ru-RU"/>
         </w:rPr>
         <w:t>098</w:t>
       </w:r>
@@ -9068,7 +8561,7 @@
       <w:pPr>
         <w:rPr>
           <w:rFonts w:ascii="Times New Roman" w:hAnsi="Times New Roman" w:cs="Times New Roman"/>
-          <w:lang w:val="en-US"/>
+          <w:lang w:val="ru-RU"/>
         </w:rPr>
       </w:pPr>
       <m:oMath>
@@ -9168,14 +8661,7 @@
                     <w:rFonts w:ascii="Cambria Math" w:hAnsi="Cambria Math" w:cs="Times New Roman"/>
                     <w:lang w:val="ru-RU"/>
                   </w:rPr>
-                  <m:t>0.4*</m:t>
-                </m:r>
-                <m:r>
-                  <w:rPr>
-                    <w:rFonts w:ascii="Cambria Math" w:hAnsi="Cambria Math" w:cs="Times New Roman"/>
-                    <w:lang w:val="ru-RU"/>
-                  </w:rPr>
-                  <m:t>5</m:t>
+                  <m:t>0.4*5</m:t>
                 </m:r>
               </m:num>
               <m:den>
@@ -9232,14 +8718,7 @@
                     <w:rFonts w:ascii="Cambria Math" w:hAnsi="Cambria Math" w:cs="Times New Roman"/>
                     <w:lang w:val="ru-RU"/>
                   </w:rPr>
-                  <m:t>0.8*</m:t>
-                </m:r>
-                <m:r>
-                  <w:rPr>
-                    <w:rFonts w:ascii="Cambria Math" w:hAnsi="Cambria Math" w:cs="Times New Roman"/>
-                    <w:lang w:val="ru-RU"/>
-                  </w:rPr>
-                  <m:t>2</m:t>
+                  <m:t>0.8*2</m:t>
                 </m:r>
               </m:num>
               <m:den>
@@ -9296,14 +8775,7 @@
                     <w:rFonts w:ascii="Cambria Math" w:hAnsi="Cambria Math" w:cs="Times New Roman"/>
                     <w:lang w:val="ru-RU"/>
                   </w:rPr>
-                  <m:t>0.1*</m:t>
-                </m:r>
-                <m:r>
-                  <w:rPr>
-                    <w:rFonts w:ascii="Cambria Math" w:hAnsi="Cambria Math" w:cs="Times New Roman"/>
-                    <w:lang w:val="ru-RU"/>
-                  </w:rPr>
-                  <m:t>4</m:t>
+                  <m:t>0.1*4</m:t>
                 </m:r>
               </m:num>
               <m:den>
@@ -9360,14 +8832,7 @@
                     <w:rFonts w:ascii="Cambria Math" w:hAnsi="Cambria Math" w:cs="Times New Roman"/>
                     <w:lang w:val="ru-RU"/>
                   </w:rPr>
-                  <m:t>0.1*1</m:t>
-                </m:r>
-                <m:r>
-                  <w:rPr>
-                    <w:rFonts w:ascii="Cambria Math" w:hAnsi="Cambria Math" w:cs="Times New Roman"/>
-                    <w:lang w:val="ru-RU"/>
-                  </w:rPr>
-                  <m:t>0</m:t>
+                  <m:t>0.1*10</m:t>
                 </m:r>
               </m:num>
               <m:den>
@@ -9424,14 +8889,7 @@
                     <w:rFonts w:ascii="Cambria Math" w:hAnsi="Cambria Math" w:cs="Times New Roman"/>
                     <w:lang w:val="ru-RU"/>
                   </w:rPr>
-                  <m:t>0.6*</m:t>
-                </m:r>
-                <m:r>
-                  <w:rPr>
-                    <w:rFonts w:ascii="Cambria Math" w:hAnsi="Cambria Math" w:cs="Times New Roman"/>
-                    <w:lang w:val="ru-RU"/>
-                  </w:rPr>
-                  <m:t>4</m:t>
+                  <m:t>0.6*4</m:t>
                 </m:r>
               </m:num>
               <m:den>
@@ -9459,6 +8917,13 @@
       </m:oMath>
       <w:r>
         <w:rPr>
+          <w:rFonts w:ascii="Times New Roman" w:eastAsiaTheme="minorEastAsia" w:hAnsi="Cambria Math" w:cs="Times New Roman"/>
+          <w:lang w:val="en-US"/>
+        </w:rPr>
+        <w:t xml:space="preserve"> </w:t>
+      </w:r>
+      <w:r>
+        <w:rPr>
           <w:rFonts w:ascii="Times New Roman" w:hAnsi="Cambria Math" w:cs="Times New Roman"/>
           <w:lang w:val="ru-RU"/>
         </w:rPr>
@@ -9467,7 +8932,7 @@
       <w:r>
         <w:rPr>
           <w:rFonts w:ascii="Times New Roman" w:hAnsi="Cambria Math" w:cs="Times New Roman"/>
-          <w:lang w:val="en-US"/>
+          <w:lang w:val="ru-RU"/>
         </w:rPr>
         <w:t>211</w:t>
       </w:r>
@@ -9476,7 +8941,7 @@
       <w:pPr>
         <w:rPr>
           <w:rFonts w:ascii="Times New Roman" w:hAnsi="Times New Roman" w:cs="Times New Roman"/>
-          <w:lang w:val="en-US"/>
+          <w:lang w:val="ru-RU"/>
         </w:rPr>
       </w:pPr>
       <m:oMath>
@@ -9576,21 +9041,7 @@
                     <w:rFonts w:ascii="Cambria Math" w:hAnsi="Cambria Math" w:cs="Times New Roman"/>
                     <w:lang w:val="ru-RU"/>
                   </w:rPr>
-                  <m:t>0.4*</m:t>
-                </m:r>
-                <m:r>
-                  <w:rPr>
-                    <w:rFonts w:ascii="Cambria Math" w:hAnsi="Cambria Math" w:cs="Times New Roman"/>
-                    <w:lang w:val="ru-RU"/>
-                  </w:rPr>
-                  <m:t>4</m:t>
-                </m:r>
-                <m:r>
-                  <w:rPr>
-                    <w:rFonts w:ascii="Cambria Math" w:hAnsi="Cambria Math" w:cs="Times New Roman"/>
-                    <w:lang w:val="ru-RU"/>
-                  </w:rPr>
-                  <m:t>.5</m:t>
+                  <m:t>0.4*4.5</m:t>
                 </m:r>
               </m:num>
               <m:den>
@@ -9647,14 +9098,7 @@
                     <w:rFonts w:ascii="Cambria Math" w:hAnsi="Cambria Math" w:cs="Times New Roman"/>
                     <w:lang w:val="ru-RU"/>
                   </w:rPr>
-                  <m:t>0.8*</m:t>
-                </m:r>
-                <m:r>
-                  <w:rPr>
-                    <w:rFonts w:ascii="Cambria Math" w:hAnsi="Cambria Math" w:cs="Times New Roman"/>
-                    <w:lang w:val="ru-RU"/>
-                  </w:rPr>
-                  <m:t>1</m:t>
+                  <m:t>0.8*1</m:t>
                 </m:r>
               </m:num>
               <m:den>
@@ -9711,14 +9155,7 @@
                     <w:rFonts w:ascii="Cambria Math" w:hAnsi="Cambria Math" w:cs="Times New Roman"/>
                     <w:lang w:val="ru-RU"/>
                   </w:rPr>
-                  <m:t>0.1*</m:t>
-                </m:r>
-                <m:r>
-                  <w:rPr>
-                    <w:rFonts w:ascii="Cambria Math" w:hAnsi="Cambria Math" w:cs="Times New Roman"/>
-                    <w:lang w:val="ru-RU"/>
-                  </w:rPr>
-                  <m:t>5</m:t>
+                  <m:t>0.1*5</m:t>
                 </m:r>
               </m:num>
               <m:den>
@@ -9741,14 +9178,7 @@
             <w:rFonts w:ascii="Cambria Math" w:hAnsi="Cambria Math" w:cs="Times New Roman"/>
             <w:lang w:val="ru-RU"/>
           </w:rPr>
-          <m:t>⋅</m:t>
-        </m:r>
-        <m:r>
-          <w:rPr>
-            <w:rFonts w:ascii="Cambria Math" w:hAnsi="Cambria Math" w:cs="Times New Roman"/>
-            <w:lang w:val="ru-RU"/>
-          </w:rPr>
-          <m:t>*</m:t>
+          <m:t>⋅*</m:t>
         </m:r>
         <m:d>
           <m:dPr>
@@ -9782,14 +9212,7 @@
                     <w:rFonts w:ascii="Cambria Math" w:hAnsi="Cambria Math" w:cs="Times New Roman"/>
                     <w:lang w:val="ru-RU"/>
                   </w:rPr>
-                  <m:t>0.1*</m:t>
-                </m:r>
-                <m:r>
-                  <w:rPr>
-                    <w:rFonts w:ascii="Cambria Math" w:hAnsi="Cambria Math" w:cs="Times New Roman"/>
-                    <w:lang w:val="ru-RU"/>
-                  </w:rPr>
-                  <m:t>5</m:t>
+                  <m:t>0.1*5</m:t>
                 </m:r>
               </m:num>
               <m:den>
@@ -9846,14 +9269,7 @@
                     <w:rFonts w:ascii="Cambria Math" w:hAnsi="Cambria Math" w:cs="Times New Roman"/>
                     <w:lang w:val="ru-RU"/>
                   </w:rPr>
-                  <m:t>0.6*</m:t>
-                </m:r>
-                <m:r>
-                  <w:rPr>
-                    <w:rFonts w:ascii="Cambria Math" w:hAnsi="Cambria Math" w:cs="Times New Roman"/>
-                    <w:lang w:val="ru-RU"/>
-                  </w:rPr>
-                  <m:t>5</m:t>
+                  <m:t>0.6*5</m:t>
                 </m:r>
               </m:num>
               <m:den>
@@ -9881,9 +9297,14 @@
       </m:oMath>
       <w:r>
         <w:rPr>
+          <w:rFonts w:ascii="Times New Roman" w:eastAsiaTheme="minorEastAsia" w:hAnsi="Cambria Math" w:cs="Times New Roman"/>
+          <w:lang w:val="en-US"/>
+        </w:rPr>
+        <w:t xml:space="preserve"> </w:t>
+      </w:r>
+      <w:r>
+        <w:rPr>
           <w:rFonts w:ascii="Times New Roman" w:hAnsi="Cambria Math" w:cs="Times New Roman"/>
-          <w:b/>
-          <w:bCs/>
           <w:lang w:val="ru-RU"/>
         </w:rPr>
         <w:t>0.</w:t>
@@ -9891,9 +9312,7 @@
       <w:r>
         <w:rPr>
           <w:rFonts w:ascii="Times New Roman" w:hAnsi="Cambria Math" w:cs="Times New Roman"/>
-          <w:b/>
-          <w:bCs/>
-          <w:lang w:val="en-US"/>
+          <w:lang w:val="ru-RU"/>
         </w:rPr>
         <w:t>216</w:t>
       </w:r>
@@ -9902,7 +9321,7 @@
       <w:pPr>
         <w:rPr>
           <w:rFonts w:ascii="Times New Roman" w:hAnsi="Cambria Math" w:cs="Times New Roman"/>
-          <w:lang w:val="en-US"/>
+          <w:lang w:val="ru-RU"/>
         </w:rPr>
       </w:pPr>
       <m:oMath>
@@ -10002,14 +9421,7 @@
                     <w:rFonts w:ascii="Cambria Math" w:hAnsi="Cambria Math" w:cs="Times New Roman"/>
                     <w:lang w:val="ru-RU"/>
                   </w:rPr>
-                  <m:t>0.4*</m:t>
-                </m:r>
-                <m:r>
-                  <w:rPr>
-                    <w:rFonts w:ascii="Cambria Math" w:hAnsi="Cambria Math" w:cs="Times New Roman"/>
-                    <w:lang w:val="ru-RU"/>
-                  </w:rPr>
-                  <m:t>7</m:t>
+                  <m:t>0.4*7</m:t>
                 </m:r>
               </m:num>
               <m:den>
@@ -10066,14 +9478,7 @@
                     <w:rFonts w:ascii="Cambria Math" w:hAnsi="Cambria Math" w:cs="Times New Roman"/>
                     <w:lang w:val="ru-RU"/>
                   </w:rPr>
-                  <m:t>0.8*</m:t>
-                </m:r>
-                <m:r>
-                  <w:rPr>
-                    <w:rFonts w:ascii="Cambria Math" w:hAnsi="Cambria Math" w:cs="Times New Roman"/>
-                    <w:lang w:val="ru-RU"/>
-                  </w:rPr>
-                  <m:t>4</m:t>
+                  <m:t>0.8*4</m:t>
                 </m:r>
               </m:num>
               <m:den>
@@ -10130,14 +9535,7 @@
                     <w:rFonts w:ascii="Cambria Math" w:hAnsi="Cambria Math" w:cs="Times New Roman"/>
                     <w:lang w:val="ru-RU"/>
                   </w:rPr>
-                  <m:t>0.1*</m:t>
-                </m:r>
-                <m:r>
-                  <w:rPr>
-                    <w:rFonts w:ascii="Cambria Math" w:hAnsi="Cambria Math" w:cs="Times New Roman"/>
-                    <w:lang w:val="ru-RU"/>
-                  </w:rPr>
-                  <m:t>2</m:t>
+                  <m:t>0.1*2</m:t>
                 </m:r>
               </m:num>
               <m:den>
@@ -10187,14 +9585,7 @@
                     <w:rFonts w:ascii="Cambria Math" w:hAnsi="Cambria Math" w:cs="Times New Roman"/>
                     <w:lang w:val="ru-RU"/>
                   </w:rPr>
-                  <m:t>0.1*1</m:t>
-                </m:r>
-                <m:r>
-                  <w:rPr>
-                    <w:rFonts w:ascii="Cambria Math" w:hAnsi="Cambria Math" w:cs="Times New Roman"/>
-                    <w:lang w:val="ru-RU"/>
-                  </w:rPr>
-                  <m:t>2</m:t>
+                  <m:t>0.1*12</m:t>
                 </m:r>
               </m:num>
               <m:den>
@@ -10251,14 +9642,7 @@
                     <w:rFonts w:ascii="Cambria Math" w:hAnsi="Cambria Math" w:cs="Times New Roman"/>
                     <w:lang w:val="ru-RU"/>
                   </w:rPr>
-                  <m:t>0.6*</m:t>
-                </m:r>
-                <m:r>
-                  <w:rPr>
-                    <w:rFonts w:ascii="Cambria Math" w:hAnsi="Cambria Math" w:cs="Times New Roman"/>
-                    <w:lang w:val="ru-RU"/>
-                  </w:rPr>
-                  <m:t>2</m:t>
+                  <m:t>0.6*2</m:t>
                 </m:r>
               </m:num>
               <m:den>
@@ -10286,6 +9670,13 @@
       </m:oMath>
       <w:r>
         <w:rPr>
+          <w:rFonts w:ascii="Times New Roman" w:eastAsiaTheme="minorEastAsia" w:hAnsi="Cambria Math" w:cs="Times New Roman"/>
+          <w:lang w:val="en-US"/>
+        </w:rPr>
+        <w:t xml:space="preserve"> </w:t>
+      </w:r>
+      <w:r>
+        <w:rPr>
           <w:rFonts w:ascii="Times New Roman" w:hAnsi="Cambria Math" w:cs="Times New Roman"/>
           <w:lang w:val="ru-RU"/>
         </w:rPr>
@@ -10294,7 +9685,7 @@
       <w:r>
         <w:rPr>
           <w:rFonts w:ascii="Times New Roman" w:hAnsi="Cambria Math" w:cs="Times New Roman"/>
-          <w:lang w:val="en-US"/>
+          <w:lang w:val="ru-RU"/>
         </w:rPr>
         <w:t>144</w:t>
       </w:r>
@@ -10419,9 +9810,8 @@
           <w:szCs w:val="28"/>
           <w:lang w:val="ru-RU"/>
         </w:rPr>
-        <w:t xml:space="preserve"> с учётом аддитивного </w:t>
-      </w:r>
-      <w:proofErr w:type="spellStart"/>
+        <w:t xml:space="preserve"> с учётом аддитивного суперкритерия оптимальным выбором является система </w:t>
+      </w:r>
       <w:r>
         <w:rPr>
           <w:rFonts w:ascii="Times New Roman" w:hAnsi="Times New Roman" w:cs="Times New Roman"/>
@@ -10429,9 +9819,8 @@
           <w:szCs w:val="28"/>
           <w:lang w:val="ru-RU"/>
         </w:rPr>
-        <w:t>суперкритерия</w:t>
-      </w:r>
-      <w:proofErr w:type="spellEnd"/>
+        <w:t>5</w:t>
+      </w:r>
       <w:r>
         <w:rPr>
           <w:rFonts w:ascii="Times New Roman" w:hAnsi="Times New Roman" w:cs="Times New Roman"/>
@@ -10439,7 +9828,7 @@
           <w:szCs w:val="28"/>
           <w:lang w:val="ru-RU"/>
         </w:rPr>
-        <w:t xml:space="preserve"> оптимальным выбором является система </w:t>
+        <w:t xml:space="preserve"> </w:t>
       </w:r>
       <w:r>
         <w:rPr>
@@ -10448,7 +9837,7 @@
           <w:szCs w:val="28"/>
           <w:lang w:val="ru-RU"/>
         </w:rPr>
-        <w:t>5</w:t>
+        <w:t>– аэрогриль производства</w:t>
       </w:r>
       <w:r>
         <w:rPr>
@@ -10457,27 +9846,8 @@
           <w:szCs w:val="28"/>
           <w:lang w:val="ru-RU"/>
         </w:rPr>
-        <w:t xml:space="preserve"> </w:t>
-      </w:r>
-      <w:r>
-        <w:rPr>
-          <w:rFonts w:ascii="Times New Roman" w:hAnsi="Times New Roman" w:cs="Times New Roman"/>
-          <w:sz w:val="28"/>
-          <w:szCs w:val="28"/>
-          <w:lang w:val="ru-RU"/>
-        </w:rPr>
-        <w:t>– аэрогриль производства</w:t>
-      </w:r>
-      <w:r>
-        <w:rPr>
-          <w:rFonts w:ascii="Times New Roman" w:hAnsi="Times New Roman" w:cs="Times New Roman"/>
-          <w:sz w:val="28"/>
-          <w:szCs w:val="28"/>
-          <w:lang w:val="ru-RU"/>
-        </w:rPr>
         <w:t xml:space="preserve"> «</w:t>
       </w:r>
-      <w:proofErr w:type="spellStart"/>
       <w:r>
         <w:rPr>
           <w:rFonts w:ascii="Times New Roman" w:eastAsia="Times New Roman" w:hAnsi="Times New Roman" w:cs="Times New Roman"/>
@@ -10488,7 +9858,6 @@
         </w:rPr>
         <w:t>Dreame</w:t>
       </w:r>
-      <w:proofErr w:type="spellEnd"/>
       <w:r>
         <w:rPr>
           <w:rFonts w:ascii="Times New Roman" w:hAnsi="Times New Roman" w:cs="Times New Roman"/>
@@ -10496,9 +9865,8 @@
           <w:szCs w:val="28"/>
           <w:lang w:val="ru-RU"/>
         </w:rPr>
-        <w:t xml:space="preserve">», а с учётом мультипликативного </w:t>
-      </w:r>
-      <w:proofErr w:type="spellStart"/>
+        <w:t xml:space="preserve">», а с учётом мультипликативного суперкритерия </w:t>
+      </w:r>
       <w:r>
         <w:rPr>
           <w:rFonts w:ascii="Times New Roman" w:hAnsi="Times New Roman" w:cs="Times New Roman"/>
@@ -10506,9 +9874,8 @@
           <w:szCs w:val="28"/>
           <w:lang w:val="ru-RU"/>
         </w:rPr>
-        <w:t>суперкритерия</w:t>
-      </w:r>
-      <w:proofErr w:type="spellEnd"/>
+        <w:t>–</w:t>
+      </w:r>
       <w:r>
         <w:rPr>
           <w:rFonts w:ascii="Times New Roman" w:hAnsi="Times New Roman" w:cs="Times New Roman"/>
@@ -10516,6 +9883,24 @@
           <w:szCs w:val="28"/>
           <w:lang w:val="ru-RU"/>
         </w:rPr>
+        <w:t xml:space="preserve"> система </w:t>
+      </w:r>
+      <w:r>
+        <w:rPr>
+          <w:rFonts w:ascii="Times New Roman" w:hAnsi="Times New Roman" w:cs="Times New Roman"/>
+          <w:sz w:val="28"/>
+          <w:szCs w:val="28"/>
+          <w:lang w:val="ru-RU"/>
+        </w:rPr>
+        <w:t>2</w:t>
+      </w:r>
+      <w:r>
+        <w:rPr>
+          <w:rFonts w:ascii="Times New Roman" w:hAnsi="Times New Roman" w:cs="Times New Roman"/>
+          <w:sz w:val="28"/>
+          <w:szCs w:val="28"/>
+          <w:lang w:val="ru-RU"/>
+        </w:rPr>
         <w:t xml:space="preserve"> </w:t>
       </w:r>
       <w:r>
@@ -10525,36 +9910,8 @@
           <w:szCs w:val="28"/>
           <w:lang w:val="ru-RU"/>
         </w:rPr>
-        <w:t>–</w:t>
-      </w:r>
-      <w:r>
-        <w:rPr>
-          <w:rFonts w:ascii="Times New Roman" w:hAnsi="Times New Roman" w:cs="Times New Roman"/>
-          <w:sz w:val="28"/>
-          <w:szCs w:val="28"/>
-          <w:lang w:val="ru-RU"/>
-        </w:rPr>
-        <w:t xml:space="preserve"> система 4 </w:t>
-      </w:r>
-      <w:r>
-        <w:rPr>
-          <w:rFonts w:ascii="Times New Roman" w:hAnsi="Times New Roman" w:cs="Times New Roman"/>
-          <w:sz w:val="28"/>
-          <w:szCs w:val="28"/>
-          <w:lang w:val="ru-RU"/>
-        </w:rPr>
-        <w:t xml:space="preserve">– </w:t>
-      </w:r>
-      <w:r>
-        <w:rPr>
-          <w:rFonts w:ascii="Times New Roman" w:hAnsi="Times New Roman" w:cs="Times New Roman"/>
-          <w:sz w:val="28"/>
-          <w:szCs w:val="28"/>
-          <w:lang w:val="ru-RU"/>
-        </w:rPr>
-        <w:t>аэрогриль «</w:t>
-      </w:r>
-      <w:proofErr w:type="spellStart"/>
+        <w:t>– аэрогриль «</w:t>
+      </w:r>
       <w:r>
         <w:rPr>
           <w:rFonts w:ascii="Times New Roman" w:eastAsia="Times New Roman" w:hAnsi="Times New Roman" w:cs="Times New Roman"/>
@@ -10563,9 +9920,8 @@
           <w:szCs w:val="28"/>
           <w:lang w:val="en-US"/>
         </w:rPr>
-        <w:t>Oulemei</w:t>
-      </w:r>
-      <w:proofErr w:type="spellEnd"/>
+        <w:t>Trouver</w:t>
+      </w:r>
       <w:r>
         <w:rPr>
           <w:rFonts w:ascii="Times New Roman" w:hAnsi="Times New Roman" w:cs="Times New Roman"/>
@@ -10672,39 +10028,8 @@
           <w:szCs w:val="28"/>
           <w:lang w:val="ru-RU"/>
         </w:rPr>
-        <w:t xml:space="preserve">Граф </w:t>
-      </w:r>
-      <w:proofErr w:type="spellStart"/>
-      <w:r>
-        <w:rPr>
-          <w:rFonts w:ascii="Times New Roman" w:hAnsi="Times New Roman" w:cs="Times New Roman"/>
-          <w:sz w:val="28"/>
-          <w:szCs w:val="28"/>
-          <w:lang w:val="ru-RU"/>
-        </w:rPr>
-        <w:t>антитранзитивный</w:t>
-      </w:r>
-      <w:proofErr w:type="spellEnd"/>
-      <w:r>
-        <w:rPr>
-          <w:rFonts w:ascii="Times New Roman" w:hAnsi="Times New Roman" w:cs="Times New Roman"/>
-          <w:sz w:val="28"/>
-          <w:szCs w:val="28"/>
-          <w:lang w:val="ru-RU"/>
-        </w:rPr>
-        <w:t xml:space="preserve"> и </w:t>
-      </w:r>
-      <w:proofErr w:type="spellStart"/>
-      <w:r>
-        <w:rPr>
-          <w:rFonts w:ascii="Times New Roman" w:hAnsi="Times New Roman" w:cs="Times New Roman"/>
-          <w:sz w:val="28"/>
-          <w:szCs w:val="28"/>
-          <w:lang w:val="ru-RU"/>
-        </w:rPr>
-        <w:t>антирефлексивный</w:t>
-      </w:r>
-      <w:proofErr w:type="spellEnd"/>
+        <w:t>Граф антитранзитивный и антирефлексивный</w:t>
+      </w:r>
     </w:p>
     <w:sectPr>
       <w:pgSz w:w="11906" w:h="16838"/>

</xml_diff>